<commit_message>
Update metrics in SAD
</commit_message>
<xml_diff>
--- a/SAD.docx
+++ b/SAD.docx
@@ -28,11 +28,21 @@
         <w:pStyle w:val="Titel"/>
         <w:jc w:val="right"/>
       </w:pPr>
-      <w:fldSimple w:instr=" TITLE  \* MERGEFORMAT ">
-        <w:r>
-          <w:t>Software Architecture Document</w:t>
-        </w:r>
-      </w:fldSimple>
+      <w:r>
+        <w:fldChar w:fldCharType="begin"/>
+      </w:r>
+      <w:r>
+        <w:instrText xml:space="preserve"> TITLE  \* MERGEFORMAT </w:instrText>
+      </w:r>
+      <w:r>
+        <w:fldChar w:fldCharType="separate"/>
+      </w:r>
+      <w:r>
+        <w:t>Software Architecture Document</w:t>
+      </w:r>
+      <w:r>
+        <w:fldChar w:fldCharType="end"/>
+      </w:r>
     </w:p>
     <w:p>
       <w:pPr>
@@ -82,8 +92,8 @@
     <w:p>
       <w:pPr>
         <w:sectPr>
-          <w:headerReference w:type="default" r:id="rId7"/>
-          <w:footerReference w:type="even" r:id="rId8"/>
+          <w:headerReference w:type="default" r:id="rId8"/>
+          <w:footerReference w:type="even" r:id="rId9"/>
           <w:pgSz w:w="12240" w:h="15840" w:code="1"/>
           <w:pgMar w:top="1440" w:right="1440" w:bottom="1440" w:left="1440" w:header="720" w:footer="720" w:gutter="0"/>
           <w:cols w:space="720"/>
@@ -450,7 +460,7 @@
           <w:noProof/>
           <w:sz w:val="22"/>
           <w:szCs w:val="22"/>
-          <w:lang w:eastAsia="zh-CN"/>
+          <w:lang w:val="de-DE" w:eastAsia="de-DE"/>
         </w:rPr>
       </w:pPr>
       <w:r>
@@ -474,7 +484,7 @@
           <w:noProof/>
           <w:sz w:val="22"/>
           <w:szCs w:val="22"/>
-          <w:lang w:eastAsia="zh-CN"/>
+          <w:lang w:val="de-DE" w:eastAsia="de-DE"/>
         </w:rPr>
         <w:tab/>
       </w:r>
@@ -500,7 +510,7 @@
         <w:rPr>
           <w:noProof/>
         </w:rPr>
-        <w:instrText xml:space="preserve"> PAGEREF _Toc26808215 \h </w:instrText>
+        <w:instrText xml:space="preserve"> PAGEREF _Toc44187684 \h </w:instrText>
       </w:r>
       <w:r>
         <w:rPr>
@@ -537,7 +547,7 @@
           <w:noProof/>
           <w:sz w:val="22"/>
           <w:szCs w:val="22"/>
-          <w:lang w:eastAsia="zh-CN"/>
+          <w:lang w:val="de-DE" w:eastAsia="de-DE"/>
         </w:rPr>
       </w:pPr>
       <w:r>
@@ -552,7 +562,7 @@
           <w:noProof/>
           <w:sz w:val="22"/>
           <w:szCs w:val="22"/>
-          <w:lang w:eastAsia="zh-CN"/>
+          <w:lang w:val="de-DE" w:eastAsia="de-DE"/>
         </w:rPr>
         <w:tab/>
       </w:r>
@@ -578,7 +588,7 @@
         <w:rPr>
           <w:noProof/>
         </w:rPr>
-        <w:instrText xml:space="preserve"> PAGEREF _Toc26808216 \h </w:instrText>
+        <w:instrText xml:space="preserve"> PAGEREF _Toc44187685 \h </w:instrText>
       </w:r>
       <w:r>
         <w:rPr>
@@ -615,7 +625,7 @@
           <w:noProof/>
           <w:sz w:val="22"/>
           <w:szCs w:val="22"/>
-          <w:lang w:eastAsia="zh-CN"/>
+          <w:lang w:val="de-DE" w:eastAsia="de-DE"/>
         </w:rPr>
       </w:pPr>
       <w:r>
@@ -630,7 +640,7 @@
           <w:noProof/>
           <w:sz w:val="22"/>
           <w:szCs w:val="22"/>
-          <w:lang w:eastAsia="zh-CN"/>
+          <w:lang w:val="de-DE" w:eastAsia="de-DE"/>
         </w:rPr>
         <w:tab/>
       </w:r>
@@ -656,7 +666,7 @@
         <w:rPr>
           <w:noProof/>
         </w:rPr>
-        <w:instrText xml:space="preserve"> PAGEREF _Toc26808217 \h </w:instrText>
+        <w:instrText xml:space="preserve"> PAGEREF _Toc44187686 \h </w:instrText>
       </w:r>
       <w:r>
         <w:rPr>
@@ -693,7 +703,7 @@
           <w:noProof/>
           <w:sz w:val="22"/>
           <w:szCs w:val="22"/>
-          <w:lang w:eastAsia="zh-CN"/>
+          <w:lang w:val="de-DE" w:eastAsia="de-DE"/>
         </w:rPr>
       </w:pPr>
       <w:r>
@@ -708,7 +718,7 @@
           <w:noProof/>
           <w:sz w:val="22"/>
           <w:szCs w:val="22"/>
-          <w:lang w:eastAsia="zh-CN"/>
+          <w:lang w:val="de-DE" w:eastAsia="de-DE"/>
         </w:rPr>
         <w:tab/>
       </w:r>
@@ -734,7 +744,7 @@
         <w:rPr>
           <w:noProof/>
         </w:rPr>
-        <w:instrText xml:space="preserve"> PAGEREF _Toc26808218 \h </w:instrText>
+        <w:instrText xml:space="preserve"> PAGEREF _Toc44187687 \h </w:instrText>
       </w:r>
       <w:r>
         <w:rPr>
@@ -771,7 +781,7 @@
           <w:noProof/>
           <w:sz w:val="22"/>
           <w:szCs w:val="22"/>
-          <w:lang w:eastAsia="zh-CN"/>
+          <w:lang w:val="de-DE" w:eastAsia="de-DE"/>
         </w:rPr>
       </w:pPr>
       <w:r>
@@ -786,7 +796,7 @@
           <w:noProof/>
           <w:sz w:val="22"/>
           <w:szCs w:val="22"/>
-          <w:lang w:eastAsia="zh-CN"/>
+          <w:lang w:val="de-DE" w:eastAsia="de-DE"/>
         </w:rPr>
         <w:tab/>
       </w:r>
@@ -812,7 +822,7 @@
         <w:rPr>
           <w:noProof/>
         </w:rPr>
-        <w:instrText xml:space="preserve"> PAGEREF _Toc26808219 \h </w:instrText>
+        <w:instrText xml:space="preserve"> PAGEREF _Toc44187688 \h </w:instrText>
       </w:r>
       <w:r>
         <w:rPr>
@@ -849,7 +859,7 @@
           <w:noProof/>
           <w:sz w:val="22"/>
           <w:szCs w:val="22"/>
-          <w:lang w:eastAsia="zh-CN"/>
+          <w:lang w:val="de-DE" w:eastAsia="de-DE"/>
         </w:rPr>
       </w:pPr>
       <w:r>
@@ -864,7 +874,7 @@
           <w:noProof/>
           <w:sz w:val="22"/>
           <w:szCs w:val="22"/>
-          <w:lang w:eastAsia="zh-CN"/>
+          <w:lang w:val="de-DE" w:eastAsia="de-DE"/>
         </w:rPr>
         <w:tab/>
       </w:r>
@@ -890,7 +900,7 @@
         <w:rPr>
           <w:noProof/>
         </w:rPr>
-        <w:instrText xml:space="preserve"> PAGEREF _Toc26808220 \h </w:instrText>
+        <w:instrText xml:space="preserve"> PAGEREF _Toc44187689 \h </w:instrText>
       </w:r>
       <w:r>
         <w:rPr>
@@ -927,7 +937,7 @@
           <w:noProof/>
           <w:sz w:val="22"/>
           <w:szCs w:val="22"/>
-          <w:lang w:eastAsia="zh-CN"/>
+          <w:lang w:val="de-DE" w:eastAsia="de-DE"/>
         </w:rPr>
       </w:pPr>
       <w:r>
@@ -942,7 +952,7 @@
           <w:noProof/>
           <w:sz w:val="22"/>
           <w:szCs w:val="22"/>
-          <w:lang w:eastAsia="zh-CN"/>
+          <w:lang w:val="de-DE" w:eastAsia="de-DE"/>
         </w:rPr>
         <w:tab/>
       </w:r>
@@ -968,7 +978,7 @@
         <w:rPr>
           <w:noProof/>
         </w:rPr>
-        <w:instrText xml:space="preserve"> PAGEREF _Toc26808221 \h </w:instrText>
+        <w:instrText xml:space="preserve"> PAGEREF _Toc44187690 \h </w:instrText>
       </w:r>
       <w:r>
         <w:rPr>
@@ -1005,7 +1015,7 @@
           <w:noProof/>
           <w:sz w:val="22"/>
           <w:szCs w:val="22"/>
-          <w:lang w:eastAsia="zh-CN"/>
+          <w:lang w:val="de-DE" w:eastAsia="de-DE"/>
         </w:rPr>
       </w:pPr>
       <w:r>
@@ -1020,7 +1030,7 @@
           <w:noProof/>
           <w:sz w:val="22"/>
           <w:szCs w:val="22"/>
-          <w:lang w:eastAsia="zh-CN"/>
+          <w:lang w:val="de-DE" w:eastAsia="de-DE"/>
         </w:rPr>
         <w:tab/>
       </w:r>
@@ -1046,7 +1056,7 @@
         <w:rPr>
           <w:noProof/>
         </w:rPr>
-        <w:instrText xml:space="preserve"> PAGEREF _Toc26808222 \h </w:instrText>
+        <w:instrText xml:space="preserve"> PAGEREF _Toc44187691 \h </w:instrText>
       </w:r>
       <w:r>
         <w:rPr>
@@ -1083,7 +1093,7 @@
           <w:noProof/>
           <w:sz w:val="22"/>
           <w:szCs w:val="22"/>
-          <w:lang w:eastAsia="zh-CN"/>
+          <w:lang w:val="de-DE" w:eastAsia="de-DE"/>
         </w:rPr>
       </w:pPr>
       <w:r>
@@ -1098,7 +1108,7 @@
           <w:noProof/>
           <w:sz w:val="22"/>
           <w:szCs w:val="22"/>
-          <w:lang w:eastAsia="zh-CN"/>
+          <w:lang w:val="de-DE" w:eastAsia="de-DE"/>
         </w:rPr>
         <w:tab/>
       </w:r>
@@ -1124,7 +1134,7 @@
         <w:rPr>
           <w:noProof/>
         </w:rPr>
-        <w:instrText xml:space="preserve"> PAGEREF _Toc26808223 \h </w:instrText>
+        <w:instrText xml:space="preserve"> PAGEREF _Toc44187692 \h </w:instrText>
       </w:r>
       <w:r>
         <w:rPr>
@@ -1161,7 +1171,7 @@
           <w:noProof/>
           <w:sz w:val="22"/>
           <w:szCs w:val="22"/>
-          <w:lang w:eastAsia="zh-CN"/>
+          <w:lang w:val="de-DE" w:eastAsia="de-DE"/>
         </w:rPr>
       </w:pPr>
       <w:r>
@@ -1176,7 +1186,7 @@
           <w:noProof/>
           <w:sz w:val="22"/>
           <w:szCs w:val="22"/>
-          <w:lang w:eastAsia="zh-CN"/>
+          <w:lang w:val="de-DE" w:eastAsia="de-DE"/>
         </w:rPr>
         <w:tab/>
       </w:r>
@@ -1202,7 +1212,7 @@
         <w:rPr>
           <w:noProof/>
         </w:rPr>
-        <w:instrText xml:space="preserve"> PAGEREF _Toc26808224 \h </w:instrText>
+        <w:instrText xml:space="preserve"> PAGEREF _Toc44187693 \h </w:instrText>
       </w:r>
       <w:r>
         <w:rPr>
@@ -1239,7 +1249,7 @@
           <w:noProof/>
           <w:sz w:val="22"/>
           <w:szCs w:val="22"/>
-          <w:lang w:eastAsia="zh-CN"/>
+          <w:lang w:val="de-DE" w:eastAsia="de-DE"/>
         </w:rPr>
       </w:pPr>
       <w:r>
@@ -1254,7 +1264,7 @@
           <w:noProof/>
           <w:sz w:val="22"/>
           <w:szCs w:val="22"/>
-          <w:lang w:eastAsia="zh-CN"/>
+          <w:lang w:val="de-DE" w:eastAsia="de-DE"/>
         </w:rPr>
         <w:tab/>
       </w:r>
@@ -1280,7 +1290,7 @@
         <w:rPr>
           <w:noProof/>
         </w:rPr>
-        <w:instrText xml:space="preserve"> PAGEREF _Toc26808225 \h </w:instrText>
+        <w:instrText xml:space="preserve"> PAGEREF _Toc44187694 \h </w:instrText>
       </w:r>
       <w:r>
         <w:rPr>
@@ -1317,7 +1327,7 @@
           <w:noProof/>
           <w:sz w:val="22"/>
           <w:szCs w:val="22"/>
-          <w:lang w:eastAsia="zh-CN"/>
+          <w:lang w:val="de-DE" w:eastAsia="de-DE"/>
         </w:rPr>
       </w:pPr>
       <w:r>
@@ -1332,7 +1342,7 @@
           <w:noProof/>
           <w:sz w:val="22"/>
           <w:szCs w:val="22"/>
-          <w:lang w:eastAsia="zh-CN"/>
+          <w:lang w:val="de-DE" w:eastAsia="de-DE"/>
         </w:rPr>
         <w:tab/>
       </w:r>
@@ -1358,7 +1368,7 @@
         <w:rPr>
           <w:noProof/>
         </w:rPr>
-        <w:instrText xml:space="preserve"> PAGEREF _Toc26808226 \h </w:instrText>
+        <w:instrText xml:space="preserve"> PAGEREF _Toc44187695 \h </w:instrText>
       </w:r>
       <w:r>
         <w:rPr>
@@ -1395,7 +1405,7 @@
           <w:noProof/>
           <w:sz w:val="22"/>
           <w:szCs w:val="22"/>
-          <w:lang w:eastAsia="zh-CN"/>
+          <w:lang w:val="de-DE" w:eastAsia="de-DE"/>
         </w:rPr>
       </w:pPr>
       <w:r>
@@ -1410,7 +1420,7 @@
           <w:noProof/>
           <w:sz w:val="22"/>
           <w:szCs w:val="22"/>
-          <w:lang w:eastAsia="zh-CN"/>
+          <w:lang w:val="de-DE" w:eastAsia="de-DE"/>
         </w:rPr>
         <w:tab/>
       </w:r>
@@ -1436,7 +1446,7 @@
         <w:rPr>
           <w:noProof/>
         </w:rPr>
-        <w:instrText xml:space="preserve"> PAGEREF _Toc26808227 \h </w:instrText>
+        <w:instrText xml:space="preserve"> PAGEREF _Toc44187696 \h </w:instrText>
       </w:r>
       <w:r>
         <w:rPr>
@@ -1473,7 +1483,7 @@
           <w:noProof/>
           <w:sz w:val="22"/>
           <w:szCs w:val="22"/>
-          <w:lang w:eastAsia="zh-CN"/>
+          <w:lang w:val="de-DE" w:eastAsia="de-DE"/>
         </w:rPr>
       </w:pPr>
       <w:r>
@@ -1488,7 +1498,7 @@
           <w:noProof/>
           <w:sz w:val="22"/>
           <w:szCs w:val="22"/>
-          <w:lang w:eastAsia="zh-CN"/>
+          <w:lang w:val="de-DE" w:eastAsia="de-DE"/>
         </w:rPr>
         <w:tab/>
       </w:r>
@@ -1514,7 +1524,7 @@
         <w:rPr>
           <w:noProof/>
         </w:rPr>
-        <w:instrText xml:space="preserve"> PAGEREF _Toc26808228 \h </w:instrText>
+        <w:instrText xml:space="preserve"> PAGEREF _Toc44187697 \h </w:instrText>
       </w:r>
       <w:r>
         <w:rPr>
@@ -1551,7 +1561,7 @@
           <w:noProof/>
           <w:sz w:val="22"/>
           <w:szCs w:val="22"/>
-          <w:lang w:eastAsia="zh-CN"/>
+          <w:lang w:val="de-DE" w:eastAsia="de-DE"/>
         </w:rPr>
       </w:pPr>
       <w:r>
@@ -1566,7 +1576,7 @@
           <w:noProof/>
           <w:sz w:val="22"/>
           <w:szCs w:val="22"/>
-          <w:lang w:eastAsia="zh-CN"/>
+          <w:lang w:val="de-DE" w:eastAsia="de-DE"/>
         </w:rPr>
         <w:tab/>
       </w:r>
@@ -1592,7 +1602,7 @@
         <w:rPr>
           <w:noProof/>
         </w:rPr>
-        <w:instrText xml:space="preserve"> PAGEREF _Toc26808229 \h </w:instrText>
+        <w:instrText xml:space="preserve"> PAGEREF _Toc44187698 \h </w:instrText>
       </w:r>
       <w:r>
         <w:rPr>
@@ -1629,7 +1639,7 @@
           <w:noProof/>
           <w:sz w:val="22"/>
           <w:szCs w:val="22"/>
-          <w:lang w:eastAsia="zh-CN"/>
+          <w:lang w:val="de-DE" w:eastAsia="de-DE"/>
         </w:rPr>
       </w:pPr>
       <w:r>
@@ -1644,7 +1654,7 @@
           <w:noProof/>
           <w:sz w:val="22"/>
           <w:szCs w:val="22"/>
-          <w:lang w:eastAsia="zh-CN"/>
+          <w:lang w:val="de-DE" w:eastAsia="de-DE"/>
         </w:rPr>
         <w:tab/>
       </w:r>
@@ -1670,7 +1680,7 @@
         <w:rPr>
           <w:noProof/>
         </w:rPr>
-        <w:instrText xml:space="preserve"> PAGEREF _Toc26808230 \h </w:instrText>
+        <w:instrText xml:space="preserve"> PAGEREF _Toc44187699 \h </w:instrText>
       </w:r>
       <w:r>
         <w:rPr>
@@ -1707,7 +1717,7 @@
           <w:noProof/>
           <w:sz w:val="22"/>
           <w:szCs w:val="22"/>
-          <w:lang w:eastAsia="zh-CN"/>
+          <w:lang w:val="de-DE" w:eastAsia="de-DE"/>
         </w:rPr>
       </w:pPr>
       <w:r>
@@ -1722,7 +1732,7 @@
           <w:noProof/>
           <w:sz w:val="22"/>
           <w:szCs w:val="22"/>
-          <w:lang w:eastAsia="zh-CN"/>
+          <w:lang w:val="de-DE" w:eastAsia="de-DE"/>
         </w:rPr>
         <w:tab/>
       </w:r>
@@ -1748,7 +1758,7 @@
         <w:rPr>
           <w:noProof/>
         </w:rPr>
-        <w:instrText xml:space="preserve"> PAGEREF _Toc26808231 \h </w:instrText>
+        <w:instrText xml:space="preserve"> PAGEREF _Toc44187700 \h </w:instrText>
       </w:r>
       <w:r>
         <w:rPr>
@@ -1785,7 +1795,7 @@
           <w:noProof/>
           <w:sz w:val="22"/>
           <w:szCs w:val="22"/>
-          <w:lang w:eastAsia="zh-CN"/>
+          <w:lang w:val="de-DE" w:eastAsia="de-DE"/>
         </w:rPr>
       </w:pPr>
       <w:r>
@@ -1800,7 +1810,7 @@
           <w:noProof/>
           <w:sz w:val="22"/>
           <w:szCs w:val="22"/>
-          <w:lang w:eastAsia="zh-CN"/>
+          <w:lang w:val="de-DE" w:eastAsia="de-DE"/>
         </w:rPr>
         <w:tab/>
       </w:r>
@@ -1826,7 +1836,7 @@
         <w:rPr>
           <w:noProof/>
         </w:rPr>
-        <w:instrText xml:space="preserve"> PAGEREF _Toc26808232 \h </w:instrText>
+        <w:instrText xml:space="preserve"> PAGEREF _Toc44187701 \h </w:instrText>
       </w:r>
       <w:r>
         <w:rPr>
@@ -1863,7 +1873,7 @@
           <w:noProof/>
           <w:sz w:val="22"/>
           <w:szCs w:val="22"/>
-          <w:lang w:eastAsia="zh-CN"/>
+          <w:lang w:val="de-DE" w:eastAsia="de-DE"/>
         </w:rPr>
       </w:pPr>
       <w:r>
@@ -1878,7 +1888,7 @@
           <w:noProof/>
           <w:sz w:val="22"/>
           <w:szCs w:val="22"/>
-          <w:lang w:eastAsia="zh-CN"/>
+          <w:lang w:val="de-DE" w:eastAsia="de-DE"/>
         </w:rPr>
         <w:tab/>
       </w:r>
@@ -1904,7 +1914,7 @@
         <w:rPr>
           <w:noProof/>
         </w:rPr>
-        <w:instrText xml:space="preserve"> PAGEREF _Toc26808233 \h </w:instrText>
+        <w:instrText xml:space="preserve"> PAGEREF _Toc44187702 \h </w:instrText>
       </w:r>
       <w:r>
         <w:rPr>
@@ -1941,7 +1951,7 @@
           <w:noProof/>
           <w:sz w:val="22"/>
           <w:szCs w:val="22"/>
-          <w:lang w:eastAsia="zh-CN"/>
+          <w:lang w:val="de-DE" w:eastAsia="de-DE"/>
         </w:rPr>
       </w:pPr>
       <w:r>
@@ -1956,7 +1966,7 @@
           <w:noProof/>
           <w:sz w:val="22"/>
           <w:szCs w:val="22"/>
-          <w:lang w:eastAsia="zh-CN"/>
+          <w:lang w:val="de-DE" w:eastAsia="de-DE"/>
         </w:rPr>
         <w:tab/>
       </w:r>
@@ -1982,7 +1992,7 @@
         <w:rPr>
           <w:noProof/>
         </w:rPr>
-        <w:instrText xml:space="preserve"> PAGEREF _Toc26808234 \h </w:instrText>
+        <w:instrText xml:space="preserve"> PAGEREF _Toc44187703 \h </w:instrText>
       </w:r>
       <w:r>
         <w:rPr>
@@ -2019,7 +2029,7 @@
           <w:noProof/>
           <w:sz w:val="22"/>
           <w:szCs w:val="22"/>
-          <w:lang w:eastAsia="zh-CN"/>
+          <w:lang w:val="de-DE" w:eastAsia="de-DE"/>
         </w:rPr>
       </w:pPr>
       <w:r>
@@ -2034,7 +2044,7 @@
           <w:noProof/>
           <w:sz w:val="22"/>
           <w:szCs w:val="22"/>
-          <w:lang w:eastAsia="zh-CN"/>
+          <w:lang w:val="de-DE" w:eastAsia="de-DE"/>
         </w:rPr>
         <w:tab/>
       </w:r>
@@ -2060,7 +2070,7 @@
         <w:rPr>
           <w:noProof/>
         </w:rPr>
-        <w:instrText xml:space="preserve"> PAGEREF _Toc26808235 \h </w:instrText>
+        <w:instrText xml:space="preserve"> PAGEREF _Toc44187704 \h </w:instrText>
       </w:r>
       <w:r>
         <w:rPr>
@@ -2088,6 +2098,84 @@
     </w:p>
     <w:p>
       <w:pPr>
+        <w:pStyle w:val="Verzeichnis2"/>
+        <w:tabs>
+          <w:tab w:val="left" w:pos="1200"/>
+        </w:tabs>
+        <w:rPr>
+          <w:rFonts w:asciiTheme="minorHAnsi" w:eastAsiaTheme="minorEastAsia" w:hAnsiTheme="minorHAnsi" w:cstheme="minorBidi"/>
+          <w:noProof/>
+          <w:sz w:val="22"/>
+          <w:szCs w:val="22"/>
+          <w:lang w:val="de-DE" w:eastAsia="de-DE"/>
+        </w:rPr>
+      </w:pPr>
+      <w:r>
+        <w:rPr>
+          <w:noProof/>
+        </w:rPr>
+        <w:t>11.1</w:t>
+      </w:r>
+      <w:r>
+        <w:rPr>
+          <w:rFonts w:asciiTheme="minorHAnsi" w:eastAsiaTheme="minorEastAsia" w:hAnsiTheme="minorHAnsi" w:cstheme="minorBidi"/>
+          <w:noProof/>
+          <w:sz w:val="22"/>
+          <w:szCs w:val="22"/>
+          <w:lang w:val="de-DE" w:eastAsia="de-DE"/>
+        </w:rPr>
+        <w:tab/>
+      </w:r>
+      <w:r>
+        <w:rPr>
+          <w:noProof/>
+        </w:rPr>
+        <w:t>Metrics</w:t>
+      </w:r>
+      <w:r>
+        <w:rPr>
+          <w:noProof/>
+        </w:rPr>
+        <w:tab/>
+      </w:r>
+      <w:r>
+        <w:rPr>
+          <w:noProof/>
+        </w:rPr>
+        <w:fldChar w:fldCharType="begin"/>
+      </w:r>
+      <w:r>
+        <w:rPr>
+          <w:noProof/>
+        </w:rPr>
+        <w:instrText xml:space="preserve"> PAGEREF _Toc44187705 \h </w:instrText>
+      </w:r>
+      <w:r>
+        <w:rPr>
+          <w:noProof/>
+        </w:rPr>
+      </w:r>
+      <w:r>
+        <w:rPr>
+          <w:noProof/>
+        </w:rPr>
+        <w:fldChar w:fldCharType="separate"/>
+      </w:r>
+      <w:r>
+        <w:rPr>
+          <w:noProof/>
+        </w:rPr>
+        <w:t>8</w:t>
+      </w:r>
+      <w:r>
+        <w:rPr>
+          <w:noProof/>
+        </w:rPr>
+        <w:fldChar w:fldCharType="end"/>
+      </w:r>
+    </w:p>
+    <w:p>
+      <w:pPr>
         <w:pStyle w:val="Titel"/>
       </w:pPr>
       <w:r>
@@ -2096,11 +2184,22 @@
       <w:r>
         <w:br w:type="page"/>
       </w:r>
-      <w:fldSimple w:instr=" TITLE  \* MERGEFORMAT ">
-        <w:r>
-          <w:t>Software Architecture Document</w:t>
-        </w:r>
-      </w:fldSimple>
+      <w:r>
+        <w:lastRenderedPageBreak/>
+        <w:fldChar w:fldCharType="begin"/>
+      </w:r>
+      <w:r>
+        <w:instrText xml:space="preserve"> TITLE  \* MERGEFORMAT </w:instrText>
+      </w:r>
+      <w:r>
+        <w:fldChar w:fldCharType="separate"/>
+      </w:r>
+      <w:r>
+        <w:t>Software Architecture Document</w:t>
+      </w:r>
+      <w:r>
+        <w:fldChar w:fldCharType="end"/>
+      </w:r>
       <w:r>
         <w:t xml:space="preserve"> </w:t>
       </w:r>
@@ -2110,7 +2209,7 @@
         <w:pStyle w:val="berschrift1"/>
       </w:pPr>
       <w:bookmarkStart w:id="0" w:name="_Toc456598586"/>
-      <w:bookmarkStart w:id="1" w:name="_Toc26808215"/>
+      <w:bookmarkStart w:id="1" w:name="_Toc44187684"/>
       <w:r>
         <w:t>Introduction</w:t>
       </w:r>
@@ -2122,7 +2221,7 @@
         <w:pStyle w:val="berschrift2"/>
       </w:pPr>
       <w:bookmarkStart w:id="2" w:name="_Toc456598587"/>
-      <w:bookmarkStart w:id="3" w:name="_Toc26808216"/>
+      <w:bookmarkStart w:id="3" w:name="_Toc44187685"/>
       <w:r>
         <w:t>Purpose</w:t>
       </w:r>
@@ -2147,7 +2246,7 @@
       <w:pPr>
         <w:pStyle w:val="berschrift2"/>
       </w:pPr>
-      <w:bookmarkStart w:id="5" w:name="_Toc26808217"/>
+      <w:bookmarkStart w:id="5" w:name="_Toc44187686"/>
       <w:r>
         <w:t>Scope</w:t>
       </w:r>
@@ -2206,7 +2305,7 @@
       <w:pPr>
         <w:pStyle w:val="berschrift2"/>
       </w:pPr>
-      <w:bookmarkStart w:id="7" w:name="_Toc26808218"/>
+      <w:bookmarkStart w:id="7" w:name="_Toc44187687"/>
       <w:r>
         <w:t>Definitions, Acronyms, and Abbreviations</w:t>
       </w:r>
@@ -2235,7 +2334,7 @@
         <w:pStyle w:val="berschrift2"/>
       </w:pPr>
       <w:bookmarkStart w:id="8" w:name="_Toc456598590"/>
-      <w:bookmarkStart w:id="9" w:name="_Toc26808219"/>
+      <w:bookmarkStart w:id="9" w:name="_Toc44187688"/>
       <w:r>
         <w:t>References</w:t>
       </w:r>
@@ -2259,7 +2358,7 @@
       <w:r>
         <w:t xml:space="preserve">, Ted’s Entertainment for Software Engineering Course, </w:t>
       </w:r>
-      <w:hyperlink r:id="rId9" w:history="1">
+      <w:hyperlink r:id="rId10" w:history="1">
         <w:r>
           <w:rPr>
             <w:rStyle w:val="Hyperlink"/>
@@ -2270,6 +2369,8 @@
       <w:r>
         <w:t xml:space="preserve"> </w:t>
       </w:r>
+      <w:bookmarkStart w:id="10" w:name="_GoBack"/>
+      <w:bookmarkEnd w:id="10"/>
     </w:p>
     <w:p>
       <w:pPr>
@@ -2283,13 +2384,13 @@
       <w:pPr>
         <w:pStyle w:val="berschrift2"/>
       </w:pPr>
-      <w:bookmarkStart w:id="10" w:name="_Toc456598591"/>
-      <w:bookmarkStart w:id="11" w:name="_Toc26808220"/>
+      <w:bookmarkStart w:id="11" w:name="_Toc456598591"/>
+      <w:bookmarkStart w:id="12" w:name="_Toc44187689"/>
       <w:r>
         <w:t>Overview</w:t>
       </w:r>
-      <w:bookmarkEnd w:id="10"/>
       <w:bookmarkEnd w:id="11"/>
+      <w:bookmarkEnd w:id="12"/>
       <w:r>
         <w:t xml:space="preserve"> </w:t>
       </w:r>
@@ -2311,11 +2412,11 @@
       <w:pPr>
         <w:pStyle w:val="berschrift1"/>
       </w:pPr>
-      <w:bookmarkStart w:id="12" w:name="_Toc26808221"/>
+      <w:bookmarkStart w:id="13" w:name="_Toc44187690"/>
       <w:r>
         <w:t>Architectural Representation</w:t>
       </w:r>
-      <w:bookmarkEnd w:id="12"/>
+      <w:bookmarkEnd w:id="13"/>
       <w:r>
         <w:t xml:space="preserve"> </w:t>
       </w:r>
@@ -2364,11 +2465,11 @@
       <w:pPr>
         <w:pStyle w:val="berschrift1"/>
       </w:pPr>
-      <w:bookmarkStart w:id="13" w:name="_Toc26808222"/>
+      <w:bookmarkStart w:id="14" w:name="_Toc44187691"/>
       <w:r>
         <w:t>Architectural Goals and Constraints</w:t>
       </w:r>
-      <w:bookmarkEnd w:id="13"/>
+      <w:bookmarkEnd w:id="14"/>
       <w:r>
         <w:t xml:space="preserve"> </w:t>
       </w:r>
@@ -2415,12 +2516,12 @@
       <w:pPr>
         <w:pStyle w:val="berschrift1"/>
       </w:pPr>
-      <w:bookmarkStart w:id="14" w:name="_Toc26808223"/>
+      <w:bookmarkStart w:id="15" w:name="_Toc44187692"/>
       <w:r>
         <w:lastRenderedPageBreak/>
         <w:t>Use-Case View</w:t>
       </w:r>
-      <w:bookmarkEnd w:id="14"/>
+      <w:bookmarkEnd w:id="15"/>
       <w:r>
         <w:t xml:space="preserve"> </w:t>
       </w:r>
@@ -2432,7 +2533,8 @@
       </w:pPr>
       <w:r>
         <w:rPr>
-          <w:lang w:val="de-DE"/>
+          <w:noProof/>
+          <w:lang w:val="de-DE" w:eastAsia="de-DE"/>
         </w:rPr>
         <w:drawing>
           <wp:inline distT="0" distB="0" distL="0" distR="0" wp14:anchorId="48A4D8C1" wp14:editId="06200786">
@@ -2452,7 +2554,7 @@
                     </pic:cNvPicPr>
                   </pic:nvPicPr>
                   <pic:blipFill>
-                    <a:blip r:embed="rId10"/>
+                    <a:blip r:embed="rId11"/>
                     <a:stretch>
                       <a:fillRect/>
                     </a:stretch>
@@ -2526,11 +2628,11 @@
       <w:pPr>
         <w:pStyle w:val="berschrift2"/>
       </w:pPr>
-      <w:bookmarkStart w:id="15" w:name="_Toc26808224"/>
+      <w:bookmarkStart w:id="16" w:name="_Toc44187693"/>
       <w:r>
         <w:t>Use-Case Realizations</w:t>
       </w:r>
-      <w:bookmarkEnd w:id="15"/>
+      <w:bookmarkEnd w:id="16"/>
     </w:p>
     <w:p>
       <w:pPr>
@@ -2551,7 +2653,7 @@
           <w:numId w:val="23"/>
         </w:numPr>
       </w:pPr>
-      <w:hyperlink r:id="rId11" w:history="1">
+      <w:hyperlink r:id="rId12" w:history="1">
         <w:r>
           <w:rPr>
             <w:rStyle w:val="Hyperlink"/>
@@ -2568,7 +2670,7 @@
           <w:numId w:val="23"/>
         </w:numPr>
       </w:pPr>
-      <w:hyperlink r:id="rId12" w:history="1">
+      <w:hyperlink r:id="rId13" w:history="1">
         <w:r>
           <w:rPr>
             <w:rStyle w:val="Hyperlink"/>
@@ -2585,7 +2687,7 @@
           <w:numId w:val="23"/>
         </w:numPr>
       </w:pPr>
-      <w:hyperlink r:id="rId13" w:history="1">
+      <w:hyperlink r:id="rId14" w:history="1">
         <w:r>
           <w:rPr>
             <w:rStyle w:val="Hyperlink"/>
@@ -2605,7 +2707,7 @@
           <w:numId w:val="23"/>
         </w:numPr>
       </w:pPr>
-      <w:hyperlink r:id="rId14" w:history="1">
+      <w:hyperlink r:id="rId15" w:history="1">
         <w:r>
           <w:rPr>
             <w:rStyle w:val="Hyperlink"/>
@@ -2622,7 +2724,7 @@
           <w:numId w:val="23"/>
         </w:numPr>
       </w:pPr>
-      <w:hyperlink r:id="rId15" w:history="1">
+      <w:hyperlink r:id="rId16" w:history="1">
         <w:r>
           <w:rPr>
             <w:rStyle w:val="Hyperlink"/>
@@ -2639,7 +2741,7 @@
           <w:numId w:val="23"/>
         </w:numPr>
       </w:pPr>
-      <w:hyperlink r:id="rId16" w:history="1">
+      <w:hyperlink r:id="rId17" w:history="1">
         <w:r>
           <w:rPr>
             <w:rStyle w:val="Hyperlink"/>
@@ -2656,7 +2758,7 @@
           <w:numId w:val="23"/>
         </w:numPr>
       </w:pPr>
-      <w:hyperlink r:id="rId17" w:history="1">
+      <w:hyperlink r:id="rId18" w:history="1">
         <w:r>
           <w:rPr>
             <w:rStyle w:val="Hyperlink"/>
@@ -2672,11 +2774,11 @@
       <w:pPr>
         <w:pStyle w:val="berschrift1"/>
       </w:pPr>
-      <w:bookmarkStart w:id="16" w:name="_Toc26808225"/>
+      <w:bookmarkStart w:id="17" w:name="_Toc44187694"/>
       <w:r>
         <w:t>Logical View</w:t>
       </w:r>
-      <w:bookmarkEnd w:id="16"/>
+      <w:bookmarkEnd w:id="17"/>
       <w:r>
         <w:t xml:space="preserve"> </w:t>
       </w:r>
@@ -2736,7 +2838,7 @@
                     </pic:cNvPicPr>
                   </pic:nvPicPr>
                   <pic:blipFill>
-                    <a:blip r:embed="rId18">
+                    <a:blip r:embed="rId19">
                       <a:extLst>
                         <a:ext uri="{28A0092B-C50C-407E-A947-70E740481C1C}">
                           <a14:useLocalDpi xmlns:a14="http://schemas.microsoft.com/office/drawing/2010/main" val="0"/>
@@ -2826,11 +2928,11 @@
       <w:pPr>
         <w:pStyle w:val="berschrift2"/>
       </w:pPr>
-      <w:bookmarkStart w:id="17" w:name="_Toc26808226"/>
+      <w:bookmarkStart w:id="18" w:name="_Toc44187695"/>
       <w:r>
         <w:t>Overview</w:t>
       </w:r>
-      <w:bookmarkEnd w:id="17"/>
+      <w:bookmarkEnd w:id="18"/>
     </w:p>
     <w:p>
       <w:pPr>
@@ -2859,11 +2961,11 @@
       <w:pPr>
         <w:pStyle w:val="berschrift2"/>
       </w:pPr>
-      <w:bookmarkStart w:id="18" w:name="_Toc26808227"/>
+      <w:bookmarkStart w:id="19" w:name="_Toc44187696"/>
       <w:r>
         <w:t>Architecturally Significant Design Packages</w:t>
       </w:r>
-      <w:bookmarkEnd w:id="18"/>
+      <w:bookmarkEnd w:id="19"/>
     </w:p>
     <w:p>
       <w:pPr>
@@ -2910,7 +3012,7 @@
                     </pic:cNvPicPr>
                   </pic:nvPicPr>
                   <pic:blipFill>
-                    <a:blip r:embed="rId19">
+                    <a:blip r:embed="rId20">
                       <a:extLst>
                         <a:ext uri="{28A0092B-C50C-407E-A947-70E740481C1C}">
                           <a14:useLocalDpi xmlns:a14="http://schemas.microsoft.com/office/drawing/2010/main" val="0"/>
@@ -2982,11 +3084,11 @@
       <w:pPr>
         <w:pStyle w:val="berschrift1"/>
       </w:pPr>
-      <w:bookmarkStart w:id="19" w:name="_Toc26808228"/>
+      <w:bookmarkStart w:id="20" w:name="_Toc44187697"/>
       <w:r>
         <w:t>Process View</w:t>
       </w:r>
-      <w:bookmarkEnd w:id="19"/>
+      <w:bookmarkEnd w:id="20"/>
       <w:r>
         <w:t xml:space="preserve"> </w:t>
       </w:r>
@@ -3015,11 +3117,11 @@
       <w:pPr>
         <w:pStyle w:val="berschrift1"/>
       </w:pPr>
-      <w:bookmarkStart w:id="20" w:name="_Toc26808229"/>
+      <w:bookmarkStart w:id="21" w:name="_Toc44187698"/>
       <w:r>
         <w:t>Deployment View</w:t>
       </w:r>
-      <w:bookmarkEnd w:id="20"/>
+      <w:bookmarkEnd w:id="21"/>
       <w:r>
         <w:t xml:space="preserve"> </w:t>
       </w:r>
@@ -3047,11 +3149,11 @@
       <w:pPr>
         <w:pStyle w:val="berschrift1"/>
       </w:pPr>
-      <w:bookmarkStart w:id="21" w:name="_Toc26808230"/>
+      <w:bookmarkStart w:id="22" w:name="_Toc44187699"/>
       <w:r>
         <w:t>Implementation View</w:t>
       </w:r>
-      <w:bookmarkEnd w:id="21"/>
+      <w:bookmarkEnd w:id="22"/>
       <w:r>
         <w:t xml:space="preserve"> </w:t>
       </w:r>
@@ -3071,11 +3173,11 @@
       <w:pPr>
         <w:pStyle w:val="berschrift2"/>
       </w:pPr>
-      <w:bookmarkStart w:id="22" w:name="_Toc26808231"/>
+      <w:bookmarkStart w:id="23" w:name="_Toc44187700"/>
       <w:r>
         <w:t>Overview</w:t>
       </w:r>
-      <w:bookmarkEnd w:id="22"/>
+      <w:bookmarkEnd w:id="23"/>
     </w:p>
     <w:p>
       <w:pPr>
@@ -3089,11 +3191,11 @@
       <w:pPr>
         <w:pStyle w:val="berschrift2"/>
       </w:pPr>
-      <w:bookmarkStart w:id="23" w:name="_Toc26808232"/>
+      <w:bookmarkStart w:id="24" w:name="_Toc44187701"/>
       <w:r>
         <w:t>Layers</w:t>
       </w:r>
-      <w:bookmarkEnd w:id="23"/>
+      <w:bookmarkEnd w:id="24"/>
     </w:p>
     <w:p>
       <w:pPr>
@@ -3107,11 +3209,11 @@
       <w:pPr>
         <w:pStyle w:val="berschrift1"/>
       </w:pPr>
-      <w:bookmarkStart w:id="24" w:name="_Toc26808233"/>
+      <w:bookmarkStart w:id="25" w:name="_Toc44187702"/>
       <w:r>
         <w:t>Data View (optional)</w:t>
       </w:r>
-      <w:bookmarkEnd w:id="24"/>
+      <w:bookmarkEnd w:id="25"/>
     </w:p>
     <w:p>
       <w:pPr>
@@ -3125,11 +3227,11 @@
       <w:pPr>
         <w:pStyle w:val="berschrift1"/>
       </w:pPr>
-      <w:bookmarkStart w:id="25" w:name="_Toc26808234"/>
+      <w:bookmarkStart w:id="26" w:name="_Toc44187703"/>
       <w:r>
         <w:t>Size and Performance</w:t>
       </w:r>
-      <w:bookmarkEnd w:id="25"/>
+      <w:bookmarkEnd w:id="26"/>
       <w:r>
         <w:t xml:space="preserve"> </w:t>
       </w:r>
@@ -3149,11 +3251,11 @@
       <w:pPr>
         <w:pStyle w:val="berschrift1"/>
       </w:pPr>
-      <w:bookmarkStart w:id="26" w:name="_Toc26808235"/>
+      <w:bookmarkStart w:id="27" w:name="_Toc44187704"/>
       <w:r>
         <w:t>Quality</w:t>
       </w:r>
-      <w:bookmarkEnd w:id="26"/>
+      <w:bookmarkEnd w:id="27"/>
       <w:r>
         <w:t xml:space="preserve"> </w:t>
       </w:r>
@@ -3205,14 +3307,587 @@
       <w:r>
         <w:t xml:space="preserve"> for a full test coverage for the project where the Unity Framework can be excluded since it is not part of the development and provided by Unity.</w:t>
       </w:r>
-      <w:bookmarkStart w:id="27" w:name="_GoBack"/>
-      <w:bookmarkEnd w:id="27"/>
+    </w:p>
+    <w:p>
+      <w:pPr>
+        <w:pStyle w:val="berschrift2"/>
+      </w:pPr>
+      <w:bookmarkStart w:id="28" w:name="_Toc44187705"/>
+      <w:r>
+        <w:t>Metrics</w:t>
+      </w:r>
+      <w:bookmarkEnd w:id="28"/>
+    </w:p>
+    <w:p>
+      <w:pPr>
+        <w:ind w:left="720"/>
+      </w:pPr>
+      <w:r>
+        <w:t xml:space="preserve">Metrics can be added by using the web-tool </w:t>
+      </w:r>
+      <w:hyperlink r:id="rId21" w:history="1">
+        <w:proofErr w:type="spellStart"/>
+        <w:r>
+          <w:rPr>
+            <w:rStyle w:val="Hyperlink"/>
+          </w:rPr>
+          <w:t>Codacy</w:t>
+        </w:r>
+        <w:proofErr w:type="spellEnd"/>
+      </w:hyperlink>
+      <w:r>
+        <w:t xml:space="preserve">. Since the Unity Engine only checks if the user defined code is accepted and runs it, there is no other way than manually check for code metrics in the self-written code. </w:t>
+      </w:r>
+    </w:p>
+    <w:p>
+      <w:pPr>
+        <w:ind w:left="720"/>
+      </w:pPr>
+      <w:r>
+        <w:t xml:space="preserve">After running </w:t>
+      </w:r>
+      <w:proofErr w:type="spellStart"/>
+      <w:r>
+        <w:t>Codacy</w:t>
+      </w:r>
+      <w:proofErr w:type="spellEnd"/>
+      <w:r>
+        <w:t xml:space="preserve"> for the first time for the code, the diagram shows as follows 83% issues from the entire self-written code.</w:t>
+      </w:r>
+    </w:p>
+    <w:p>
+      <w:pPr>
+        <w:keepNext/>
+        <w:ind w:left="720"/>
+      </w:pPr>
+      <w:r>
+        <w:rPr>
+          <w:noProof/>
+          <w:lang w:val="de-DE" w:eastAsia="de-DE"/>
+        </w:rPr>
+        <w:lastRenderedPageBreak/>
+        <w:drawing>
+          <wp:inline distT="0" distB="0" distL="0" distR="0">
+            <wp:extent cx="4750593" cy="1809750"/>
+            <wp:effectExtent l="19050" t="19050" r="12065" b="19050"/>
+            <wp:docPr id="3" name="Grafik 3" descr="codacy issues before.png"/>
+            <wp:cNvGraphicFramePr>
+              <a:graphicFrameLocks xmlns:a="http://schemas.openxmlformats.org/drawingml/2006/main" noChangeAspect="1"/>
+            </wp:cNvGraphicFramePr>
+            <a:graphic xmlns:a="http://schemas.openxmlformats.org/drawingml/2006/main">
+              <a:graphicData uri="http://schemas.openxmlformats.org/drawingml/2006/picture">
+                <pic:pic xmlns:pic="http://schemas.openxmlformats.org/drawingml/2006/picture">
+                  <pic:nvPicPr>
+                    <pic:cNvPr id="0" name="Picture 1" descr="codacy issues before.png"/>
+                    <pic:cNvPicPr>
+                      <a:picLocks noChangeAspect="1" noChangeArrowheads="1"/>
+                    </pic:cNvPicPr>
+                  </pic:nvPicPr>
+                  <pic:blipFill>
+                    <a:blip r:embed="rId22" cstate="print">
+                      <a:extLst>
+                        <a:ext uri="{28A0092B-C50C-407E-A947-70E740481C1C}">
+                          <a14:useLocalDpi xmlns:a14="http://schemas.microsoft.com/office/drawing/2010/main" val="0"/>
+                        </a:ext>
+                      </a:extLst>
+                    </a:blip>
+                    <a:srcRect/>
+                    <a:stretch>
+                      <a:fillRect/>
+                    </a:stretch>
+                  </pic:blipFill>
+                  <pic:spPr bwMode="auto">
+                    <a:xfrm>
+                      <a:off x="0" y="0"/>
+                      <a:ext cx="4757314" cy="1812310"/>
+                    </a:xfrm>
+                    <a:prstGeom prst="rect">
+                      <a:avLst/>
+                    </a:prstGeom>
+                    <a:noFill/>
+                    <a:ln>
+                      <a:solidFill>
+                        <a:schemeClr val="tx1"/>
+                      </a:solidFill>
+                    </a:ln>
+                  </pic:spPr>
+                </pic:pic>
+              </a:graphicData>
+            </a:graphic>
+          </wp:inline>
+        </w:drawing>
+      </w:r>
+    </w:p>
+    <w:p>
+      <w:pPr>
+        <w:pStyle w:val="Beschriftung"/>
+        <w:ind w:firstLine="720"/>
+      </w:pPr>
+      <w:r>
+        <w:t xml:space="preserve">Figure </w:t>
+      </w:r>
+      <w:r>
+        <w:fldChar w:fldCharType="begin"/>
+      </w:r>
+      <w:r>
+        <w:instrText xml:space="preserve"> SEQ Abbildung \* ARABIC </w:instrText>
+      </w:r>
+      <w:r>
+        <w:fldChar w:fldCharType="separate"/>
+      </w:r>
+      <w:r>
+        <w:rPr>
+          <w:noProof/>
+        </w:rPr>
+        <w:t>4</w:t>
+      </w:r>
+      <w:r>
+        <w:fldChar w:fldCharType="end"/>
+      </w:r>
+      <w:r>
+        <w:t xml:space="preserve">: Issues in percent after the first execution of </w:t>
+      </w:r>
+      <w:proofErr w:type="spellStart"/>
+      <w:r>
+        <w:t>Codacy</w:t>
+      </w:r>
+      <w:proofErr w:type="spellEnd"/>
+      <w:r>
+        <w:t>.</w:t>
+      </w:r>
+    </w:p>
+    <w:p>
+      <w:r>
+        <w:tab/>
+        <w:t>After checking some is</w:t>
+      </w:r>
+      <w:r>
+        <w:t xml:space="preserve">sues, </w:t>
+      </w:r>
+      <w:r>
+        <w:t xml:space="preserve">the amount of issues was </w:t>
+      </w:r>
+      <w:r>
+        <w:t xml:space="preserve">42% </w:t>
+      </w:r>
+      <w:r>
+        <w:t xml:space="preserve">as shown below. </w:t>
+      </w:r>
+    </w:p>
+    <w:p/>
+    <w:p>
+      <w:pPr>
+        <w:keepNext/>
+        <w:ind w:firstLine="720"/>
+      </w:pPr>
+      <w:r>
+        <w:rPr>
+          <w:noProof/>
+          <w:lang w:val="de-DE" w:eastAsia="de-DE"/>
+        </w:rPr>
+        <w:drawing>
+          <wp:inline distT="0" distB="0" distL="0" distR="0">
+            <wp:extent cx="4772025" cy="1817916"/>
+            <wp:effectExtent l="19050" t="19050" r="9525" b="11430"/>
+            <wp:docPr id="5" name="Grafik 5" descr="codacy issues after.png"/>
+            <wp:cNvGraphicFramePr>
+              <a:graphicFrameLocks xmlns:a="http://schemas.openxmlformats.org/drawingml/2006/main" noChangeAspect="1"/>
+            </wp:cNvGraphicFramePr>
+            <a:graphic xmlns:a="http://schemas.openxmlformats.org/drawingml/2006/main">
+              <a:graphicData uri="http://schemas.openxmlformats.org/drawingml/2006/picture">
+                <pic:pic xmlns:pic="http://schemas.openxmlformats.org/drawingml/2006/picture">
+                  <pic:nvPicPr>
+                    <pic:cNvPr id="0" name="Picture 3" descr="codacy issues after.png"/>
+                    <pic:cNvPicPr>
+                      <a:picLocks noChangeAspect="1" noChangeArrowheads="1"/>
+                    </pic:cNvPicPr>
+                  </pic:nvPicPr>
+                  <pic:blipFill>
+                    <a:blip r:embed="rId23">
+                      <a:extLst>
+                        <a:ext uri="{28A0092B-C50C-407E-A947-70E740481C1C}">
+                          <a14:useLocalDpi xmlns:a14="http://schemas.microsoft.com/office/drawing/2010/main" val="0"/>
+                        </a:ext>
+                      </a:extLst>
+                    </a:blip>
+                    <a:srcRect/>
+                    <a:stretch>
+                      <a:fillRect/>
+                    </a:stretch>
+                  </pic:blipFill>
+                  <pic:spPr bwMode="auto">
+                    <a:xfrm>
+                      <a:off x="0" y="0"/>
+                      <a:ext cx="4792438" cy="1825692"/>
+                    </a:xfrm>
+                    <a:prstGeom prst="rect">
+                      <a:avLst/>
+                    </a:prstGeom>
+                    <a:noFill/>
+                    <a:ln>
+                      <a:solidFill>
+                        <a:schemeClr val="tx1"/>
+                      </a:solidFill>
+                    </a:ln>
+                  </pic:spPr>
+                </pic:pic>
+              </a:graphicData>
+            </a:graphic>
+          </wp:inline>
+        </w:drawing>
+      </w:r>
+    </w:p>
+    <w:p>
+      <w:pPr>
+        <w:pStyle w:val="Beschriftung"/>
+        <w:ind w:firstLine="720"/>
+      </w:pPr>
+      <w:r>
+        <w:t xml:space="preserve">Figure </w:t>
+      </w:r>
+      <w:r>
+        <w:fldChar w:fldCharType="begin"/>
+      </w:r>
+      <w:r>
+        <w:instrText xml:space="preserve"> SEQ Abbildung \* ARABIC </w:instrText>
+      </w:r>
+      <w:r>
+        <w:fldChar w:fldCharType="separate"/>
+      </w:r>
+      <w:r>
+        <w:rPr>
+          <w:noProof/>
+        </w:rPr>
+        <w:t>5</w:t>
+      </w:r>
+      <w:r>
+        <w:fldChar w:fldCharType="end"/>
+      </w:r>
+      <w:r>
+        <w:t xml:space="preserve">: Issues in percent after the second execution of </w:t>
+      </w:r>
+      <w:proofErr w:type="spellStart"/>
+      <w:r>
+        <w:t>Codacy</w:t>
+      </w:r>
+      <w:proofErr w:type="spellEnd"/>
+      <w:r>
+        <w:t>.</w:t>
+      </w:r>
+    </w:p>
+    <w:p>
+      <w:r>
+        <w:tab/>
+        <w:t>Fixed issues were e.g.:</w:t>
+      </w:r>
+    </w:p>
+    <w:p>
+      <w:pPr>
+        <w:pStyle w:val="Listenabsatz"/>
+        <w:numPr>
+          <w:ilvl w:val="0"/>
+          <w:numId w:val="24"/>
+        </w:numPr>
+      </w:pPr>
+      <w:r>
+        <w:t xml:space="preserve">Braces </w:t>
+      </w:r>
+      <w:hyperlink r:id="rId24" w:history="1">
+        <w:r>
+          <w:rPr>
+            <w:rStyle w:val="Hyperlink"/>
+          </w:rPr>
+          <w:t>Before</w:t>
+        </w:r>
+      </w:hyperlink>
+      <w:r>
+        <w:t xml:space="preserve"> and </w:t>
+      </w:r>
+      <w:hyperlink r:id="rId25" w:history="1">
+        <w:r>
+          <w:rPr>
+            <w:rStyle w:val="Hyperlink"/>
+          </w:rPr>
+          <w:t>After</w:t>
+        </w:r>
+      </w:hyperlink>
+    </w:p>
+    <w:p>
+      <w:pPr>
+        <w:pStyle w:val="Listenabsatz"/>
+        <w:numPr>
+          <w:ilvl w:val="0"/>
+          <w:numId w:val="24"/>
+        </w:numPr>
+      </w:pPr>
+      <w:r>
+        <w:t xml:space="preserve">Not Supported </w:t>
+      </w:r>
+      <w:hyperlink r:id="rId26" w:history="1">
+        <w:r>
+          <w:rPr>
+            <w:rStyle w:val="Hyperlink"/>
+          </w:rPr>
+          <w:t>Before</w:t>
+        </w:r>
+      </w:hyperlink>
+      <w:r>
+        <w:t xml:space="preserve"> and </w:t>
+      </w:r>
+      <w:hyperlink r:id="rId27" w:history="1">
+        <w:r>
+          <w:rPr>
+            <w:rStyle w:val="Hyperlink"/>
+          </w:rPr>
+          <w:t>After</w:t>
+        </w:r>
+      </w:hyperlink>
+      <w:r>
+        <w:t xml:space="preserve"> </w:t>
+      </w:r>
+    </w:p>
+    <w:p>
+      <w:pPr>
+        <w:ind w:left="720"/>
+      </w:pPr>
+      <w:r>
+        <w:t xml:space="preserve">The listing from before and after checking and fixing issues is shown in the pictures below. </w:t>
+      </w:r>
+    </w:p>
+    <w:p>
+      <w:pPr>
+        <w:ind w:left="720"/>
+      </w:pPr>
+    </w:p>
+    <w:p>
+      <w:pPr>
+        <w:keepNext/>
+        <w:ind w:left="720"/>
+      </w:pPr>
+      <w:r>
+        <w:rPr>
+          <w:noProof/>
+          <w:lang w:val="de-DE" w:eastAsia="de-DE"/>
+        </w:rPr>
+        <w:drawing>
+          <wp:inline distT="0" distB="0" distL="0" distR="0">
+            <wp:extent cx="4525269" cy="2409825"/>
+            <wp:effectExtent l="19050" t="19050" r="27940" b="9525"/>
+            <wp:docPr id="7" name="Grafik 7" descr="codacy issuelist before.png"/>
+            <wp:cNvGraphicFramePr>
+              <a:graphicFrameLocks xmlns:a="http://schemas.openxmlformats.org/drawingml/2006/main" noChangeAspect="1"/>
+            </wp:cNvGraphicFramePr>
+            <a:graphic xmlns:a="http://schemas.openxmlformats.org/drawingml/2006/main">
+              <a:graphicData uri="http://schemas.openxmlformats.org/drawingml/2006/picture">
+                <pic:pic xmlns:pic="http://schemas.openxmlformats.org/drawingml/2006/picture">
+                  <pic:nvPicPr>
+                    <pic:cNvPr id="0" name="Picture 7" descr="codacy issuelist before.png"/>
+                    <pic:cNvPicPr>
+                      <a:picLocks noChangeAspect="1" noChangeArrowheads="1"/>
+                    </pic:cNvPicPr>
+                  </pic:nvPicPr>
+                  <pic:blipFill>
+                    <a:blip r:embed="rId28">
+                      <a:extLst>
+                        <a:ext uri="{28A0092B-C50C-407E-A947-70E740481C1C}">
+                          <a14:useLocalDpi xmlns:a14="http://schemas.microsoft.com/office/drawing/2010/main" val="0"/>
+                        </a:ext>
+                      </a:extLst>
+                    </a:blip>
+                    <a:srcRect/>
+                    <a:stretch>
+                      <a:fillRect/>
+                    </a:stretch>
+                  </pic:blipFill>
+                  <pic:spPr bwMode="auto">
+                    <a:xfrm>
+                      <a:off x="0" y="0"/>
+                      <a:ext cx="4525269" cy="2409825"/>
+                    </a:xfrm>
+                    <a:prstGeom prst="rect">
+                      <a:avLst/>
+                    </a:prstGeom>
+                    <a:noFill/>
+                    <a:ln>
+                      <a:solidFill>
+                        <a:schemeClr val="tx1"/>
+                      </a:solidFill>
+                    </a:ln>
+                  </pic:spPr>
+                </pic:pic>
+              </a:graphicData>
+            </a:graphic>
+          </wp:inline>
+        </w:drawing>
+      </w:r>
+    </w:p>
+    <w:p>
+      <w:pPr>
+        <w:pStyle w:val="Beschriftung"/>
+        <w:ind w:firstLine="720"/>
+      </w:pPr>
+      <w:r>
+        <w:t xml:space="preserve">Figure </w:t>
+      </w:r>
+      <w:r>
+        <w:fldChar w:fldCharType="begin"/>
+      </w:r>
+      <w:r>
+        <w:instrText xml:space="preserve"> SEQ Abbildung \* ARABIC </w:instrText>
+      </w:r>
+      <w:r>
+        <w:fldChar w:fldCharType="separate"/>
+      </w:r>
+      <w:r>
+        <w:rPr>
+          <w:noProof/>
+        </w:rPr>
+        <w:t>6</w:t>
+      </w:r>
+      <w:r>
+        <w:fldChar w:fldCharType="end"/>
+      </w:r>
+      <w:r>
+        <w:t xml:space="preserve">: Issues after a first execution of </w:t>
+      </w:r>
+      <w:proofErr w:type="spellStart"/>
+      <w:r>
+        <w:t>Codacy</w:t>
+      </w:r>
+      <w:proofErr w:type="spellEnd"/>
+      <w:r>
+        <w:t>.</w:t>
+      </w:r>
+    </w:p>
+    <w:p>
+      <w:pPr>
+        <w:keepNext/>
+        <w:ind w:left="720"/>
+      </w:pPr>
+      <w:r>
+        <w:rPr>
+          <w:noProof/>
+          <w:lang w:val="de-DE" w:eastAsia="de-DE"/>
+        </w:rPr>
+        <w:lastRenderedPageBreak/>
+        <w:drawing>
+          <wp:inline distT="0" distB="0" distL="0" distR="0">
+            <wp:extent cx="4596814" cy="2447925"/>
+            <wp:effectExtent l="19050" t="19050" r="13335" b="9525"/>
+            <wp:docPr id="6" name="Grafik 6" descr="codacy issuelist after.png"/>
+            <wp:cNvGraphicFramePr>
+              <a:graphicFrameLocks xmlns:a="http://schemas.openxmlformats.org/drawingml/2006/main" noChangeAspect="1"/>
+            </wp:cNvGraphicFramePr>
+            <a:graphic xmlns:a="http://schemas.openxmlformats.org/drawingml/2006/main">
+              <a:graphicData uri="http://schemas.openxmlformats.org/drawingml/2006/picture">
+                <pic:pic xmlns:pic="http://schemas.openxmlformats.org/drawingml/2006/picture">
+                  <pic:nvPicPr>
+                    <pic:cNvPr id="0" name="Picture 5" descr="codacy issuelist after.png"/>
+                    <pic:cNvPicPr>
+                      <a:picLocks noChangeAspect="1" noChangeArrowheads="1"/>
+                    </pic:cNvPicPr>
+                  </pic:nvPicPr>
+                  <pic:blipFill>
+                    <a:blip r:embed="rId29">
+                      <a:extLst>
+                        <a:ext uri="{28A0092B-C50C-407E-A947-70E740481C1C}">
+                          <a14:useLocalDpi xmlns:a14="http://schemas.microsoft.com/office/drawing/2010/main" val="0"/>
+                        </a:ext>
+                      </a:extLst>
+                    </a:blip>
+                    <a:srcRect/>
+                    <a:stretch>
+                      <a:fillRect/>
+                    </a:stretch>
+                  </pic:blipFill>
+                  <pic:spPr bwMode="auto">
+                    <a:xfrm>
+                      <a:off x="0" y="0"/>
+                      <a:ext cx="4596814" cy="2447925"/>
+                    </a:xfrm>
+                    <a:prstGeom prst="rect">
+                      <a:avLst/>
+                    </a:prstGeom>
+                    <a:noFill/>
+                    <a:ln>
+                      <a:solidFill>
+                        <a:schemeClr val="tx1"/>
+                      </a:solidFill>
+                    </a:ln>
+                  </pic:spPr>
+                </pic:pic>
+              </a:graphicData>
+            </a:graphic>
+          </wp:inline>
+        </w:drawing>
+      </w:r>
+    </w:p>
+    <w:p>
+      <w:pPr>
+        <w:pStyle w:val="Beschriftung"/>
+        <w:ind w:firstLine="720"/>
+      </w:pPr>
+      <w:r>
+        <w:t xml:space="preserve">Figure </w:t>
+      </w:r>
+      <w:r>
+        <w:fldChar w:fldCharType="begin"/>
+      </w:r>
+      <w:r>
+        <w:instrText xml:space="preserve"> SEQ Abbildung \* ARABIC </w:instrText>
+      </w:r>
+      <w:r>
+        <w:fldChar w:fldCharType="separate"/>
+      </w:r>
+      <w:r>
+        <w:rPr>
+          <w:noProof/>
+        </w:rPr>
+        <w:t>7</w:t>
+      </w:r>
+      <w:r>
+        <w:fldChar w:fldCharType="end"/>
+      </w:r>
+      <w:r>
+        <w:t xml:space="preserve">: </w:t>
+      </w:r>
+      <w:r>
+        <w:t xml:space="preserve">Issues after the </w:t>
+      </w:r>
+      <w:r>
+        <w:t xml:space="preserve"> </w:t>
+      </w:r>
+      <w:r>
+        <w:t>second</w:t>
+      </w:r>
+      <w:r>
+        <w:t xml:space="preserve"> execution of </w:t>
+      </w:r>
+      <w:proofErr w:type="spellStart"/>
+      <w:r>
+        <w:t>Codacy</w:t>
+      </w:r>
+      <w:proofErr w:type="spellEnd"/>
+      <w:r>
+        <w:t>.</w:t>
+      </w:r>
+    </w:p>
+    <w:p>
+      <w:r>
+        <w:tab/>
+        <w:t>These figures show how many issues can be fixed by looking at few coding styles.</w:t>
+      </w:r>
+    </w:p>
+    <w:p>
+      <w:pPr>
+        <w:pStyle w:val="Beschriftung"/>
+      </w:pPr>
     </w:p>
     <w:sectPr>
-      <w:headerReference w:type="default" r:id="rId20"/>
-      <w:footerReference w:type="default" r:id="rId21"/>
-      <w:headerReference w:type="first" r:id="rId22"/>
-      <w:footerReference w:type="first" r:id="rId23"/>
+      <w:headerReference w:type="default" r:id="rId30"/>
+      <w:footerReference w:type="default" r:id="rId31"/>
+      <w:headerReference w:type="first" r:id="rId32"/>
+      <w:footerReference w:type="first" r:id="rId33"/>
       <w:pgSz w:w="12240" w:h="15840" w:code="1"/>
       <w:pgMar w:top="1440" w:right="1440" w:bottom="1440" w:left="1440" w:header="720" w:footer="720" w:gutter="0"/>
       <w:cols w:space="720"/>
@@ -3445,7 +4120,7 @@
               <w:rStyle w:val="Seitenzahl"/>
               <w:noProof/>
             </w:rPr>
-            <w:t>8</w:t>
+            <w:t>10</w:t>
           </w:r>
           <w:r>
             <w:rPr>
@@ -3617,11 +4292,21 @@
           <w:tcW w:w="6379" w:type="dxa"/>
         </w:tcPr>
         <w:p>
-          <w:fldSimple w:instr=" TITLE  \* MERGEFORMAT ">
-            <w:r>
-              <w:t>Software Architecture Document</w:t>
-            </w:r>
-          </w:fldSimple>
+          <w:r>
+            <w:fldChar w:fldCharType="begin"/>
+          </w:r>
+          <w:r>
+            <w:instrText xml:space="preserve"> TITLE  \* MERGEFORMAT </w:instrText>
+          </w:r>
+          <w:r>
+            <w:fldChar w:fldCharType="separate"/>
+          </w:r>
+          <w:r>
+            <w:t>Software Architecture Document</w:t>
+          </w:r>
+          <w:r>
+            <w:fldChar w:fldCharType="end"/>
+          </w:r>
         </w:p>
       </w:tc>
       <w:tc>
@@ -3811,169 +4496,9 @@
     </w:lvl>
   </w:abstractNum>
   <w:abstractNum w:abstractNumId="4" w15:restartNumberingAfterBreak="0">
-    <w:nsid w:val="17CB6DC4"/>
-    <w:multiLevelType w:val="singleLevel"/>
-    <w:tmpl w:val="04090001"/>
-    <w:lvl w:ilvl="0">
-      <w:start w:val="1"/>
-      <w:numFmt w:val="bullet"/>
-      <w:lvlText w:val=""/>
-      <w:lvlJc w:val="left"/>
-      <w:pPr>
-        <w:tabs>
-          <w:tab w:val="num" w:pos="360"/>
-        </w:tabs>
-        <w:ind w:left="360" w:hanging="360"/>
-      </w:pPr>
-      <w:rPr>
-        <w:rFonts w:ascii="Symbol" w:hAnsi="Symbol" w:hint="default"/>
-      </w:rPr>
-    </w:lvl>
-  </w:abstractNum>
-  <w:abstractNum w:abstractNumId="5" w15:restartNumberingAfterBreak="0">
-    <w:nsid w:val="22443AC4"/>
-    <w:multiLevelType w:val="singleLevel"/>
-    <w:tmpl w:val="04090001"/>
-    <w:lvl w:ilvl="0">
-      <w:start w:val="1"/>
-      <w:numFmt w:val="bullet"/>
-      <w:lvlText w:val=""/>
-      <w:lvlJc w:val="left"/>
-      <w:pPr>
-        <w:tabs>
-          <w:tab w:val="num" w:pos="360"/>
-        </w:tabs>
-        <w:ind w:left="360" w:hanging="360"/>
-      </w:pPr>
-      <w:rPr>
-        <w:rFonts w:ascii="Symbol" w:hAnsi="Symbol" w:hint="default"/>
-      </w:rPr>
-    </w:lvl>
-  </w:abstractNum>
-  <w:abstractNum w:abstractNumId="6" w15:restartNumberingAfterBreak="0">
-    <w:nsid w:val="2D4B634E"/>
-    <w:multiLevelType w:val="singleLevel"/>
-    <w:tmpl w:val="04090001"/>
-    <w:lvl w:ilvl="0">
-      <w:start w:val="1"/>
-      <w:numFmt w:val="bullet"/>
-      <w:lvlText w:val=""/>
-      <w:lvlJc w:val="left"/>
-      <w:pPr>
-        <w:tabs>
-          <w:tab w:val="num" w:pos="360"/>
-        </w:tabs>
-        <w:ind w:left="360" w:hanging="360"/>
-      </w:pPr>
-      <w:rPr>
-        <w:rFonts w:ascii="Symbol" w:hAnsi="Symbol" w:hint="default"/>
-      </w:rPr>
-    </w:lvl>
-  </w:abstractNum>
-  <w:abstractNum w:abstractNumId="7" w15:restartNumberingAfterBreak="0">
-    <w:nsid w:val="31DD2C45"/>
-    <w:multiLevelType w:val="singleLevel"/>
-    <w:tmpl w:val="04090001"/>
-    <w:lvl w:ilvl="0">
-      <w:start w:val="1"/>
-      <w:numFmt w:val="bullet"/>
-      <w:lvlText w:val=""/>
-      <w:lvlJc w:val="left"/>
-      <w:pPr>
-        <w:tabs>
-          <w:tab w:val="num" w:pos="360"/>
-        </w:tabs>
-        <w:ind w:left="360" w:hanging="360"/>
-      </w:pPr>
-      <w:rPr>
-        <w:rFonts w:ascii="Symbol" w:hAnsi="Symbol" w:hint="default"/>
-      </w:rPr>
-    </w:lvl>
-  </w:abstractNum>
-  <w:abstractNum w:abstractNumId="8" w15:restartNumberingAfterBreak="0">
-    <w:nsid w:val="32982B51"/>
-    <w:multiLevelType w:val="singleLevel"/>
-    <w:tmpl w:val="04090001"/>
-    <w:lvl w:ilvl="0">
-      <w:start w:val="1"/>
-      <w:numFmt w:val="bullet"/>
-      <w:lvlText w:val=""/>
-      <w:lvlJc w:val="left"/>
-      <w:pPr>
-        <w:tabs>
-          <w:tab w:val="num" w:pos="360"/>
-        </w:tabs>
-        <w:ind w:left="360" w:hanging="360"/>
-      </w:pPr>
-      <w:rPr>
-        <w:rFonts w:ascii="Symbol" w:hAnsi="Symbol" w:hint="default"/>
-      </w:rPr>
-    </w:lvl>
-  </w:abstractNum>
-  <w:abstractNum w:abstractNumId="9" w15:restartNumberingAfterBreak="0">
-    <w:nsid w:val="3375481C"/>
-    <w:multiLevelType w:val="singleLevel"/>
-    <w:tmpl w:val="E6747DA6"/>
-    <w:lvl w:ilvl="0">
-      <w:start w:val="1"/>
-      <w:numFmt w:val="bullet"/>
-      <w:lvlText w:val=""/>
-      <w:lvlJc w:val="left"/>
-      <w:pPr>
-        <w:tabs>
-          <w:tab w:val="num" w:pos="360"/>
-        </w:tabs>
-        <w:ind w:left="360" w:hanging="360"/>
-      </w:pPr>
-      <w:rPr>
-        <w:rFonts w:ascii="Symbol" w:hAnsi="Symbol" w:hint="default"/>
-      </w:rPr>
-    </w:lvl>
-  </w:abstractNum>
-  <w:abstractNum w:abstractNumId="10" w15:restartNumberingAfterBreak="0">
-    <w:nsid w:val="369D5471"/>
-    <w:multiLevelType w:val="singleLevel"/>
-    <w:tmpl w:val="04090001"/>
-    <w:lvl w:ilvl="0">
-      <w:start w:val="1"/>
-      <w:numFmt w:val="bullet"/>
-      <w:lvlText w:val=""/>
-      <w:lvlJc w:val="left"/>
-      <w:pPr>
-        <w:tabs>
-          <w:tab w:val="num" w:pos="360"/>
-        </w:tabs>
-        <w:ind w:left="360" w:hanging="360"/>
-      </w:pPr>
-      <w:rPr>
-        <w:rFonts w:ascii="Symbol" w:hAnsi="Symbol" w:hint="default"/>
-      </w:rPr>
-    </w:lvl>
-  </w:abstractNum>
-  <w:abstractNum w:abstractNumId="11" w15:restartNumberingAfterBreak="0">
-    <w:nsid w:val="42B97F7B"/>
-    <w:multiLevelType w:val="singleLevel"/>
-    <w:tmpl w:val="04090001"/>
-    <w:lvl w:ilvl="0">
-      <w:start w:val="1"/>
-      <w:numFmt w:val="bullet"/>
-      <w:lvlText w:val=""/>
-      <w:lvlJc w:val="left"/>
-      <w:pPr>
-        <w:tabs>
-          <w:tab w:val="num" w:pos="360"/>
-        </w:tabs>
-        <w:ind w:left="360" w:hanging="360"/>
-      </w:pPr>
-      <w:rPr>
-        <w:rFonts w:ascii="Symbol" w:hAnsi="Symbol" w:hint="default"/>
-      </w:rPr>
-    </w:lvl>
-  </w:abstractNum>
-  <w:abstractNum w:abstractNumId="12" w15:restartNumberingAfterBreak="0">
-    <w:nsid w:val="4302736A"/>
+    <w:nsid w:val="0F655379"/>
     <w:multiLevelType w:val="hybridMultilevel"/>
-    <w:tmpl w:val="EB1C26E6"/>
+    <w:tmpl w:val="FBBE645C"/>
     <w:lvl w:ilvl="0" w:tplc="04070001">
       <w:start w:val="1"/>
       <w:numFmt w:val="bullet"/>
@@ -4083,7 +4608,280 @@
       </w:rPr>
     </w:lvl>
   </w:abstractNum>
+  <w:abstractNum w:abstractNumId="5" w15:restartNumberingAfterBreak="0">
+    <w:nsid w:val="17CB6DC4"/>
+    <w:multiLevelType w:val="singleLevel"/>
+    <w:tmpl w:val="04090001"/>
+    <w:lvl w:ilvl="0">
+      <w:start w:val="1"/>
+      <w:numFmt w:val="bullet"/>
+      <w:lvlText w:val=""/>
+      <w:lvlJc w:val="left"/>
+      <w:pPr>
+        <w:tabs>
+          <w:tab w:val="num" w:pos="360"/>
+        </w:tabs>
+        <w:ind w:left="360" w:hanging="360"/>
+      </w:pPr>
+      <w:rPr>
+        <w:rFonts w:ascii="Symbol" w:hAnsi="Symbol" w:hint="default"/>
+      </w:rPr>
+    </w:lvl>
+  </w:abstractNum>
+  <w:abstractNum w:abstractNumId="6" w15:restartNumberingAfterBreak="0">
+    <w:nsid w:val="22443AC4"/>
+    <w:multiLevelType w:val="singleLevel"/>
+    <w:tmpl w:val="04090001"/>
+    <w:lvl w:ilvl="0">
+      <w:start w:val="1"/>
+      <w:numFmt w:val="bullet"/>
+      <w:lvlText w:val=""/>
+      <w:lvlJc w:val="left"/>
+      <w:pPr>
+        <w:tabs>
+          <w:tab w:val="num" w:pos="360"/>
+        </w:tabs>
+        <w:ind w:left="360" w:hanging="360"/>
+      </w:pPr>
+      <w:rPr>
+        <w:rFonts w:ascii="Symbol" w:hAnsi="Symbol" w:hint="default"/>
+      </w:rPr>
+    </w:lvl>
+  </w:abstractNum>
+  <w:abstractNum w:abstractNumId="7" w15:restartNumberingAfterBreak="0">
+    <w:nsid w:val="2D4B634E"/>
+    <w:multiLevelType w:val="singleLevel"/>
+    <w:tmpl w:val="04090001"/>
+    <w:lvl w:ilvl="0">
+      <w:start w:val="1"/>
+      <w:numFmt w:val="bullet"/>
+      <w:lvlText w:val=""/>
+      <w:lvlJc w:val="left"/>
+      <w:pPr>
+        <w:tabs>
+          <w:tab w:val="num" w:pos="360"/>
+        </w:tabs>
+        <w:ind w:left="360" w:hanging="360"/>
+      </w:pPr>
+      <w:rPr>
+        <w:rFonts w:ascii="Symbol" w:hAnsi="Symbol" w:hint="default"/>
+      </w:rPr>
+    </w:lvl>
+  </w:abstractNum>
+  <w:abstractNum w:abstractNumId="8" w15:restartNumberingAfterBreak="0">
+    <w:nsid w:val="31DD2C45"/>
+    <w:multiLevelType w:val="singleLevel"/>
+    <w:tmpl w:val="04090001"/>
+    <w:lvl w:ilvl="0">
+      <w:start w:val="1"/>
+      <w:numFmt w:val="bullet"/>
+      <w:lvlText w:val=""/>
+      <w:lvlJc w:val="left"/>
+      <w:pPr>
+        <w:tabs>
+          <w:tab w:val="num" w:pos="360"/>
+        </w:tabs>
+        <w:ind w:left="360" w:hanging="360"/>
+      </w:pPr>
+      <w:rPr>
+        <w:rFonts w:ascii="Symbol" w:hAnsi="Symbol" w:hint="default"/>
+      </w:rPr>
+    </w:lvl>
+  </w:abstractNum>
+  <w:abstractNum w:abstractNumId="9" w15:restartNumberingAfterBreak="0">
+    <w:nsid w:val="32982B51"/>
+    <w:multiLevelType w:val="singleLevel"/>
+    <w:tmpl w:val="04090001"/>
+    <w:lvl w:ilvl="0">
+      <w:start w:val="1"/>
+      <w:numFmt w:val="bullet"/>
+      <w:lvlText w:val=""/>
+      <w:lvlJc w:val="left"/>
+      <w:pPr>
+        <w:tabs>
+          <w:tab w:val="num" w:pos="360"/>
+        </w:tabs>
+        <w:ind w:left="360" w:hanging="360"/>
+      </w:pPr>
+      <w:rPr>
+        <w:rFonts w:ascii="Symbol" w:hAnsi="Symbol" w:hint="default"/>
+      </w:rPr>
+    </w:lvl>
+  </w:abstractNum>
+  <w:abstractNum w:abstractNumId="10" w15:restartNumberingAfterBreak="0">
+    <w:nsid w:val="3375481C"/>
+    <w:multiLevelType w:val="singleLevel"/>
+    <w:tmpl w:val="E6747DA6"/>
+    <w:lvl w:ilvl="0">
+      <w:start w:val="1"/>
+      <w:numFmt w:val="bullet"/>
+      <w:lvlText w:val=""/>
+      <w:lvlJc w:val="left"/>
+      <w:pPr>
+        <w:tabs>
+          <w:tab w:val="num" w:pos="360"/>
+        </w:tabs>
+        <w:ind w:left="360" w:hanging="360"/>
+      </w:pPr>
+      <w:rPr>
+        <w:rFonts w:ascii="Symbol" w:hAnsi="Symbol" w:hint="default"/>
+      </w:rPr>
+    </w:lvl>
+  </w:abstractNum>
+  <w:abstractNum w:abstractNumId="11" w15:restartNumberingAfterBreak="0">
+    <w:nsid w:val="369D5471"/>
+    <w:multiLevelType w:val="singleLevel"/>
+    <w:tmpl w:val="04090001"/>
+    <w:lvl w:ilvl="0">
+      <w:start w:val="1"/>
+      <w:numFmt w:val="bullet"/>
+      <w:lvlText w:val=""/>
+      <w:lvlJc w:val="left"/>
+      <w:pPr>
+        <w:tabs>
+          <w:tab w:val="num" w:pos="360"/>
+        </w:tabs>
+        <w:ind w:left="360" w:hanging="360"/>
+      </w:pPr>
+      <w:rPr>
+        <w:rFonts w:ascii="Symbol" w:hAnsi="Symbol" w:hint="default"/>
+      </w:rPr>
+    </w:lvl>
+  </w:abstractNum>
+  <w:abstractNum w:abstractNumId="12" w15:restartNumberingAfterBreak="0">
+    <w:nsid w:val="42B97F7B"/>
+    <w:multiLevelType w:val="singleLevel"/>
+    <w:tmpl w:val="04090001"/>
+    <w:lvl w:ilvl="0">
+      <w:start w:val="1"/>
+      <w:numFmt w:val="bullet"/>
+      <w:lvlText w:val=""/>
+      <w:lvlJc w:val="left"/>
+      <w:pPr>
+        <w:tabs>
+          <w:tab w:val="num" w:pos="360"/>
+        </w:tabs>
+        <w:ind w:left="360" w:hanging="360"/>
+      </w:pPr>
+      <w:rPr>
+        <w:rFonts w:ascii="Symbol" w:hAnsi="Symbol" w:hint="default"/>
+      </w:rPr>
+    </w:lvl>
+  </w:abstractNum>
   <w:abstractNum w:abstractNumId="13" w15:restartNumberingAfterBreak="0">
+    <w:nsid w:val="4302736A"/>
+    <w:multiLevelType w:val="hybridMultilevel"/>
+    <w:tmpl w:val="EB1C26E6"/>
+    <w:lvl w:ilvl="0" w:tplc="04070001">
+      <w:start w:val="1"/>
+      <w:numFmt w:val="bullet"/>
+      <w:lvlText w:val=""/>
+      <w:lvlJc w:val="left"/>
+      <w:pPr>
+        <w:ind w:left="1440" w:hanging="360"/>
+      </w:pPr>
+      <w:rPr>
+        <w:rFonts w:ascii="Symbol" w:hAnsi="Symbol" w:hint="default"/>
+      </w:rPr>
+    </w:lvl>
+    <w:lvl w:ilvl="1" w:tplc="04070003" w:tentative="1">
+      <w:start w:val="1"/>
+      <w:numFmt w:val="bullet"/>
+      <w:lvlText w:val="o"/>
+      <w:lvlJc w:val="left"/>
+      <w:pPr>
+        <w:ind w:left="2160" w:hanging="360"/>
+      </w:pPr>
+      <w:rPr>
+        <w:rFonts w:ascii="Courier New" w:hAnsi="Courier New" w:cs="Courier New" w:hint="default"/>
+      </w:rPr>
+    </w:lvl>
+    <w:lvl w:ilvl="2" w:tplc="04070005" w:tentative="1">
+      <w:start w:val="1"/>
+      <w:numFmt w:val="bullet"/>
+      <w:lvlText w:val=""/>
+      <w:lvlJc w:val="left"/>
+      <w:pPr>
+        <w:ind w:left="2880" w:hanging="360"/>
+      </w:pPr>
+      <w:rPr>
+        <w:rFonts w:ascii="Wingdings" w:hAnsi="Wingdings" w:hint="default"/>
+      </w:rPr>
+    </w:lvl>
+    <w:lvl w:ilvl="3" w:tplc="04070001" w:tentative="1">
+      <w:start w:val="1"/>
+      <w:numFmt w:val="bullet"/>
+      <w:lvlText w:val=""/>
+      <w:lvlJc w:val="left"/>
+      <w:pPr>
+        <w:ind w:left="3600" w:hanging="360"/>
+      </w:pPr>
+      <w:rPr>
+        <w:rFonts w:ascii="Symbol" w:hAnsi="Symbol" w:hint="default"/>
+      </w:rPr>
+    </w:lvl>
+    <w:lvl w:ilvl="4" w:tplc="04070003" w:tentative="1">
+      <w:start w:val="1"/>
+      <w:numFmt w:val="bullet"/>
+      <w:lvlText w:val="o"/>
+      <w:lvlJc w:val="left"/>
+      <w:pPr>
+        <w:ind w:left="4320" w:hanging="360"/>
+      </w:pPr>
+      <w:rPr>
+        <w:rFonts w:ascii="Courier New" w:hAnsi="Courier New" w:cs="Courier New" w:hint="default"/>
+      </w:rPr>
+    </w:lvl>
+    <w:lvl w:ilvl="5" w:tplc="04070005" w:tentative="1">
+      <w:start w:val="1"/>
+      <w:numFmt w:val="bullet"/>
+      <w:lvlText w:val=""/>
+      <w:lvlJc w:val="left"/>
+      <w:pPr>
+        <w:ind w:left="5040" w:hanging="360"/>
+      </w:pPr>
+      <w:rPr>
+        <w:rFonts w:ascii="Wingdings" w:hAnsi="Wingdings" w:hint="default"/>
+      </w:rPr>
+    </w:lvl>
+    <w:lvl w:ilvl="6" w:tplc="04070001" w:tentative="1">
+      <w:start w:val="1"/>
+      <w:numFmt w:val="bullet"/>
+      <w:lvlText w:val=""/>
+      <w:lvlJc w:val="left"/>
+      <w:pPr>
+        <w:ind w:left="5760" w:hanging="360"/>
+      </w:pPr>
+      <w:rPr>
+        <w:rFonts w:ascii="Symbol" w:hAnsi="Symbol" w:hint="default"/>
+      </w:rPr>
+    </w:lvl>
+    <w:lvl w:ilvl="7" w:tplc="04070003" w:tentative="1">
+      <w:start w:val="1"/>
+      <w:numFmt w:val="bullet"/>
+      <w:lvlText w:val="o"/>
+      <w:lvlJc w:val="left"/>
+      <w:pPr>
+        <w:ind w:left="6480" w:hanging="360"/>
+      </w:pPr>
+      <w:rPr>
+        <w:rFonts w:ascii="Courier New" w:hAnsi="Courier New" w:cs="Courier New" w:hint="default"/>
+      </w:rPr>
+    </w:lvl>
+    <w:lvl w:ilvl="8" w:tplc="04070005" w:tentative="1">
+      <w:start w:val="1"/>
+      <w:numFmt w:val="bullet"/>
+      <w:lvlText w:val=""/>
+      <w:lvlJc w:val="left"/>
+      <w:pPr>
+        <w:ind w:left="7200" w:hanging="360"/>
+      </w:pPr>
+      <w:rPr>
+        <w:rFonts w:ascii="Wingdings" w:hAnsi="Wingdings" w:hint="default"/>
+      </w:rPr>
+    </w:lvl>
+  </w:abstractNum>
+  <w:abstractNum w:abstractNumId="14" w15:restartNumberingAfterBreak="0">
     <w:nsid w:val="49E170D0"/>
     <w:multiLevelType w:val="singleLevel"/>
     <w:tmpl w:val="04090001"/>
@@ -4103,7 +4901,7 @@
       </w:rPr>
     </w:lvl>
   </w:abstractNum>
-  <w:abstractNum w:abstractNumId="14" w15:restartNumberingAfterBreak="0">
+  <w:abstractNum w:abstractNumId="15" w15:restartNumberingAfterBreak="0">
     <w:nsid w:val="4F64732B"/>
     <w:multiLevelType w:val="singleLevel"/>
     <w:tmpl w:val="04090001"/>
@@ -4123,7 +4921,7 @@
       </w:rPr>
     </w:lvl>
   </w:abstractNum>
-  <w:abstractNum w:abstractNumId="15" w15:restartNumberingAfterBreak="0">
+  <w:abstractNum w:abstractNumId="16" w15:restartNumberingAfterBreak="0">
     <w:nsid w:val="52DF734E"/>
     <w:multiLevelType w:val="singleLevel"/>
     <w:tmpl w:val="04090001"/>
@@ -4143,7 +4941,7 @@
       </w:rPr>
     </w:lvl>
   </w:abstractNum>
-  <w:abstractNum w:abstractNumId="16" w15:restartNumberingAfterBreak="0">
+  <w:abstractNum w:abstractNumId="17" w15:restartNumberingAfterBreak="0">
     <w:nsid w:val="600D194D"/>
     <w:multiLevelType w:val="multilevel"/>
     <w:tmpl w:val="9AC26F98"/>
@@ -4257,7 +5055,7 @@
       </w:pPr>
     </w:lvl>
   </w:abstractNum>
-  <w:abstractNum w:abstractNumId="17" w15:restartNumberingAfterBreak="0">
+  <w:abstractNum w:abstractNumId="18" w15:restartNumberingAfterBreak="0">
     <w:nsid w:val="6D2F7D46"/>
     <w:multiLevelType w:val="singleLevel"/>
     <w:tmpl w:val="04090001"/>
@@ -4277,7 +5075,7 @@
       </w:rPr>
     </w:lvl>
   </w:abstractNum>
-  <w:abstractNum w:abstractNumId="18" w15:restartNumberingAfterBreak="0">
+  <w:abstractNum w:abstractNumId="19" w15:restartNumberingAfterBreak="0">
     <w:nsid w:val="71F21F2A"/>
     <w:multiLevelType w:val="singleLevel"/>
     <w:tmpl w:val="04090001"/>
@@ -4297,7 +5095,7 @@
       </w:rPr>
     </w:lvl>
   </w:abstractNum>
-  <w:abstractNum w:abstractNumId="19" w15:restartNumberingAfterBreak="0">
+  <w:abstractNum w:abstractNumId="20" w15:restartNumberingAfterBreak="0">
     <w:nsid w:val="743601FB"/>
     <w:multiLevelType w:val="singleLevel"/>
     <w:tmpl w:val="04090001"/>
@@ -4317,7 +5115,7 @@
       </w:rPr>
     </w:lvl>
   </w:abstractNum>
-  <w:abstractNum w:abstractNumId="20" w15:restartNumberingAfterBreak="0">
+  <w:abstractNum w:abstractNumId="21" w15:restartNumberingAfterBreak="0">
     <w:nsid w:val="756150CA"/>
     <w:multiLevelType w:val="singleLevel"/>
     <w:tmpl w:val="04090001"/>
@@ -4337,7 +5135,7 @@
       </w:rPr>
     </w:lvl>
   </w:abstractNum>
-  <w:abstractNum w:abstractNumId="21" w15:restartNumberingAfterBreak="0">
+  <w:abstractNum w:abstractNumId="22" w15:restartNumberingAfterBreak="0">
     <w:nsid w:val="7BE434D7"/>
     <w:multiLevelType w:val="singleLevel"/>
     <w:tmpl w:val="04090001"/>
@@ -4361,16 +5159,16 @@
     <w:abstractNumId w:val="0"/>
   </w:num>
   <w:num w:numId="2">
-    <w:abstractNumId w:val="9"/>
+    <w:abstractNumId w:val="10"/>
   </w:num>
   <w:num w:numId="3">
-    <w:abstractNumId w:val="21"/>
+    <w:abstractNumId w:val="22"/>
   </w:num>
   <w:num w:numId="4">
-    <w:abstractNumId w:val="15"/>
+    <w:abstractNumId w:val="16"/>
   </w:num>
   <w:num w:numId="5">
-    <w:abstractNumId w:val="14"/>
+    <w:abstractNumId w:val="15"/>
   </w:num>
   <w:num w:numId="6">
     <w:abstractNumId w:val="1"/>
@@ -4393,37 +5191,37 @@
     <w:abstractNumId w:val="2"/>
   </w:num>
   <w:num w:numId="8">
-    <w:abstractNumId w:val="20"/>
+    <w:abstractNumId w:val="21"/>
   </w:num>
   <w:num w:numId="9">
     <w:abstractNumId w:val="3"/>
   </w:num>
   <w:num w:numId="10">
-    <w:abstractNumId w:val="10"/>
+    <w:abstractNumId w:val="11"/>
   </w:num>
   <w:num w:numId="11">
+    <w:abstractNumId w:val="9"/>
+  </w:num>
+  <w:num w:numId="12">
+    <w:abstractNumId w:val="20"/>
+  </w:num>
+  <w:num w:numId="13">
     <w:abstractNumId w:val="8"/>
   </w:num>
-  <w:num w:numId="12">
+  <w:num w:numId="14">
+    <w:abstractNumId w:val="5"/>
+  </w:num>
+  <w:num w:numId="15">
     <w:abstractNumId w:val="19"/>
   </w:num>
-  <w:num w:numId="13">
-    <w:abstractNumId w:val="7"/>
-  </w:num>
-  <w:num w:numId="14">
-    <w:abstractNumId w:val="4"/>
-  </w:num>
-  <w:num w:numId="15">
-    <w:abstractNumId w:val="18"/>
-  </w:num>
   <w:num w:numId="16">
-    <w:abstractNumId w:val="13"/>
+    <w:abstractNumId w:val="14"/>
   </w:num>
   <w:num w:numId="17">
-    <w:abstractNumId w:val="5"/>
+    <w:abstractNumId w:val="6"/>
   </w:num>
   <w:num w:numId="18">
-    <w:abstractNumId w:val="11"/>
+    <w:abstractNumId w:val="12"/>
   </w:num>
   <w:num w:numId="19">
     <w:abstractNumId w:val="1"/>
@@ -4444,16 +5242,19 @@
     </w:lvlOverride>
   </w:num>
   <w:num w:numId="20">
-    <w:abstractNumId w:val="6"/>
+    <w:abstractNumId w:val="7"/>
   </w:num>
   <w:num w:numId="21">
+    <w:abstractNumId w:val="18"/>
+  </w:num>
+  <w:num w:numId="22">
     <w:abstractNumId w:val="17"/>
   </w:num>
-  <w:num w:numId="22">
-    <w:abstractNumId w:val="16"/>
+  <w:num w:numId="23">
+    <w:abstractNumId w:val="13"/>
   </w:num>
-  <w:num w:numId="23">
-    <w:abstractNumId w:val="12"/>
+  <w:num w:numId="24">
+    <w:abstractNumId w:val="4"/>
   </w:num>
 </w:numbering>
 </file>
@@ -5014,6 +5815,7 @@
   <w:style w:type="character" w:default="1" w:styleId="Absatz-Standardschriftart">
     <w:name w:val="Default Paragraph Font"/>
     <w:uiPriority w:val="1"/>
+    <w:semiHidden/>
     <w:unhideWhenUsed/>
   </w:style>
   <w:style w:type="table" w:default="1" w:styleId="NormaleTabelle">
@@ -5742,4 +6544,16 @@
     </a:ext>
   </a:extLst>
 </a:theme>
+</file>
+
+<file path=customXml/item1.xml><?xml version="1.0" encoding="utf-8"?>
+<b:Sources xmlns:b="http://schemas.openxmlformats.org/officeDocument/2006/bibliography" xmlns="http://schemas.openxmlformats.org/officeDocument/2006/bibliography" SelectedStyle="\APASixthEditionOfficeOnline.xsl" StyleName="APA" Version="6"/>
+</file>
+
+<file path=customXml/itemProps1.xml><?xml version="1.0" encoding="utf-8"?>
+<ds:datastoreItem xmlns:ds="http://schemas.openxmlformats.org/officeDocument/2006/customXml" ds:itemID="{9DC79E1B-1267-4FC8-8A5F-064CEE57870E}">
+  <ds:schemaRefs>
+    <ds:schemaRef ds:uri="http://schemas.openxmlformats.org/officeDocument/2006/bibliography"/>
+  </ds:schemaRefs>
+</ds:datastoreItem>
 </file>
</xml_diff>